<commit_message>
Antes de actualizar Angular CLI
</commit_message>
<xml_diff>
--- a/Info.docx
+++ b/Info.docx
@@ -199,48 +199,7 @@
           <w:tcPr>
             <w:tcW w:w="11194" w:type="dxa"/>
           </w:tcPr>
-          <w:p>
-            <w:r>
-              <w:rPr>
-                <w:noProof/>
-              </w:rPr>
-              <w:drawing>
-                <wp:inline distT="0" distB="0" distL="0" distR="0" wp14:anchorId="61D8208B" wp14:editId="3B6569E9">
-                  <wp:extent cx="6495238" cy="3304762"/>
-                  <wp:effectExtent l="0" t="0" r="1270" b="0"/>
-                  <wp:docPr id="4" name="Imagen 4"/>
-                  <wp:cNvGraphicFramePr>
-                    <a:graphicFrameLocks xmlns:a="http://schemas.openxmlformats.org/drawingml/2006/main" noChangeAspect="1"/>
-                  </wp:cNvGraphicFramePr>
-                  <a:graphic xmlns:a="http://schemas.openxmlformats.org/drawingml/2006/main">
-                    <a:graphicData uri="http://schemas.openxmlformats.org/drawingml/2006/picture">
-                      <pic:pic xmlns:pic="http://schemas.openxmlformats.org/drawingml/2006/picture">
-                        <pic:nvPicPr>
-                          <pic:cNvPr id="1" name=""/>
-                          <pic:cNvPicPr/>
-                        </pic:nvPicPr>
-                        <pic:blipFill>
-                          <a:blip r:embed="rId4"/>
-                          <a:stretch>
-                            <a:fillRect/>
-                          </a:stretch>
-                        </pic:blipFill>
-                        <pic:spPr>
-                          <a:xfrm>
-                            <a:off x="0" y="0"/>
-                            <a:ext cx="6495238" cy="3304762"/>
-                          </a:xfrm>
-                          <a:prstGeom prst="rect">
-                            <a:avLst/>
-                          </a:prstGeom>
-                        </pic:spPr>
-                      </pic:pic>
-                    </a:graphicData>
-                  </a:graphic>
-                </wp:inline>
-              </w:drawing>
-            </w:r>
-          </w:p>
+          <w:p/>
         </w:tc>
       </w:tr>
       <w:tr>
@@ -386,7 +345,58 @@
           </w:tcPr>
           <w:p>
             <w:r>
-              <w:t>Mostrar tabla datos en partido ganador.</w:t>
+              <w:t>Centrar ratón al centrar sección.</w:t>
+            </w:r>
+          </w:p>
+          <w:p>
+            <w:pPr>
+              <w:rPr>
+                <w:rStyle w:val="Hipervnculo"/>
+              </w:rPr>
+            </w:pPr>
+            <w:hyperlink r:id="rId4" w:history="1">
+              <w:r>
+                <w:rPr>
+                  <w:rStyle w:val="Hipervnculo"/>
+                </w:rPr>
+                <w:t>https://www.npmjs.com/package/robotjs</w:t>
+              </w:r>
+            </w:hyperlink>
+          </w:p>
+          <w:p>
+            <w:r>
+              <w:rPr>
+                <w:rStyle w:val="Hipervnculo"/>
+                <w:color w:val="auto"/>
+                <w:u w:val="none"/>
+              </w:rPr>
+              <w:t>Solo</w:t>
+            </w:r>
+            <w:r>
+              <w:rPr>
+                <w:rStyle w:val="Hipervnculo"/>
+                <w:color w:val="auto"/>
+                <w:u w:val="none"/>
+              </w:rPr>
+              <w:t xml:space="preserve"> funciona en </w:t>
+            </w:r>
+            <w:proofErr w:type="spellStart"/>
+            <w:r>
+              <w:rPr>
+                <w:rStyle w:val="Hipervnculo"/>
+                <w:color w:val="auto"/>
+                <w:u w:val="none"/>
+              </w:rPr>
+              <w:t>Node</w:t>
+            </w:r>
+            <w:proofErr w:type="spellEnd"/>
+            <w:r>
+              <w:rPr>
+                <w:rStyle w:val="Hipervnculo"/>
+                <w:color w:val="auto"/>
+                <w:u w:val="none"/>
+              </w:rPr>
+              <w:t>, en aplicaciones de escritorio. NO funciona en los navegadores por motivos de seguridad.</w:t>
             </w:r>
           </w:p>
         </w:tc>
@@ -398,7 +408,7 @@
           </w:tcPr>
           <w:p>
             <w:r>
-              <w:t>Posicionar el cursor en un polígono para que muestre tabla datos.</w:t>
+              <w:t>Como poner remote en Visual Studio Code para subir a GitHub</w:t>
             </w:r>
           </w:p>
         </w:tc>
@@ -408,19 +418,7 @@
           <w:tcPr>
             <w:tcW w:w="11194" w:type="dxa"/>
           </w:tcPr>
-          <w:p>
-            <w:r>
-              <w:t xml:space="preserve">Fondo con opacidad en ayuda y </w:t>
-            </w:r>
-            <w:proofErr w:type="spellStart"/>
-            <w:r>
-              <w:t>grafico</w:t>
-            </w:r>
-            <w:proofErr w:type="spellEnd"/>
-            <w:r>
-              <w:t>.</w:t>
-            </w:r>
-          </w:p>
+          <w:p/>
         </w:tc>
       </w:tr>
       <w:tr>
@@ -428,21 +426,7 @@
           <w:tcPr>
             <w:tcW w:w="11194" w:type="dxa"/>
           </w:tcPr>
-          <w:p>
-            <w:r>
-              <w:t>Centrar ratón al central sección.</w:t>
-            </w:r>
-          </w:p>
-          <w:p>
-            <w:hyperlink r:id="rId5" w:history="1">
-              <w:r>
-                <w:rPr>
-                  <w:rStyle w:val="Hipervnculo"/>
-                </w:rPr>
-                <w:t>https://www.npmjs.com/package/robotjs</w:t>
-              </w:r>
-            </w:hyperlink>
-          </w:p>
+          <w:p/>
         </w:tc>
       </w:tr>
       <w:tr>
@@ -467,8 +451,6 @@
           <w:tab w:val="left" w:pos="1245"/>
         </w:tabs>
       </w:pPr>
-      <w:bookmarkStart w:id="0" w:name="_GoBack"/>
-      <w:bookmarkEnd w:id="0"/>
     </w:p>
     <w:tbl>
       <w:tblPr>
@@ -521,7 +503,6 @@
               <w:rPr>
                 <w:noProof/>
               </w:rPr>
-              <w:lastRenderedPageBreak/>
               <w:drawing>
                 <wp:inline distT="0" distB="0" distL="0" distR="0" wp14:anchorId="6FA985B7" wp14:editId="557BC014">
                   <wp:extent cx="6124575" cy="2766310"/>
@@ -538,7 +519,7 @@
                           <pic:cNvPicPr/>
                         </pic:nvPicPr>
                         <pic:blipFill>
-                          <a:blip r:embed="rId6"/>
+                          <a:blip r:embed="rId5"/>
                           <a:stretch>
                             <a:fillRect/>
                           </a:stretch>
@@ -681,6 +662,49 @@
             <w:tcW w:w="11194" w:type="dxa"/>
           </w:tcPr>
           <w:p>
+            <w:hyperlink r:id="rId6" w:history="1">
+              <w:r>
+                <w:rPr>
+                  <w:rStyle w:val="Hipervnculo"/>
+                </w:rPr>
+                <w:t xml:space="preserve">C:\Users\pc\Google Drive\OCM\Mapas </w:t>
+              </w:r>
+              <w:proofErr w:type="gramStart"/>
+              <w:r>
+                <w:rPr>
+                  <w:rStyle w:val="Hipervnculo"/>
+                </w:rPr>
+                <w:t>app</w:t>
+              </w:r>
+              <w:proofErr w:type="gramEnd"/>
+              <w:r>
+                <w:rPr>
+                  <w:rStyle w:val="Hipervnculo"/>
+                </w:rPr>
+                <w:t>\OCMresultadosMunicipales2015\resultados-angular\src\assets\data</w:t>
+              </w:r>
+            </w:hyperlink>
+          </w:p>
+          <w:p/>
+          <w:p>
+            <w:r>
+              <w:t>Se crea fichero Union.js.</w:t>
+            </w:r>
+          </w:p>
+          <w:p>
+            <w:r>
+              <w:t>Lee dos json. añade features de uno a otro y lo guarda en otro json.</w:t>
+            </w:r>
+          </w:p>
+          <w:p/>
+        </w:tc>
+      </w:tr>
+      <w:tr>
+        <w:tc>
+          <w:tcPr>
+            <w:tcW w:w="11194" w:type="dxa"/>
+          </w:tcPr>
+          <w:p>
             <w:r>
               <w:t>¿Dónde se guarda git para esta carpeta?</w:t>
             </w:r>
@@ -720,7 +744,7 @@
                 <w:noProof/>
               </w:rPr>
               <w:drawing>
-                <wp:inline distT="0" distB="0" distL="0" distR="0" wp14:anchorId="56DF0DBB" wp14:editId="461EA9EE">
+                <wp:inline distT="0" distB="0" distL="0" distR="0" wp14:anchorId="04E1B02B" wp14:editId="6130213C">
                   <wp:extent cx="1892795" cy="2343150"/>
                   <wp:effectExtent l="0" t="0" r="0" b="0"/>
                   <wp:docPr id="1" name="Imagen 1"/>
@@ -755,9 +779,9 @@
                 </wp:inline>
               </w:drawing>
             </w:r>
-          </w:p>
-          <w:p/>
-          <w:p/>
+            <w:bookmarkStart w:id="0" w:name="_GoBack"/>
+            <w:bookmarkEnd w:id="0"/>
+          </w:p>
           <w:p/>
         </w:tc>
       </w:tr>
@@ -766,340 +790,82 @@
           <w:tcPr>
             <w:tcW w:w="11194" w:type="dxa"/>
           </w:tcPr>
-          <w:p>
-            <w:r>
-              <w:t xml:space="preserve">Se añade el Leaflet.css en el fichero </w:t>
+          <w:p/>
+          <w:p>
+            <w:r>
+              <w:t xml:space="preserve">Carlos utiliza </w:t>
             </w:r>
             <w:proofErr w:type="spellStart"/>
-            <w:proofErr w:type="gramStart"/>
-            <w:r>
-              <w:t>angular.json</w:t>
+            <w:r>
+              <w:t>GitKraken</w:t>
             </w:r>
             <w:proofErr w:type="spellEnd"/>
-            <w:proofErr w:type="gramEnd"/>
-            <w:r>
-              <w:t>:</w:t>
-            </w:r>
-          </w:p>
-          <w:p>
-            <w:pPr>
-              <w:shd w:val="clear" w:color="auto" w:fill="1E1E1E"/>
-              <w:spacing w:line="285" w:lineRule="atLeast"/>
-              <w:rPr>
-                <w:rFonts w:ascii="Consolas" w:eastAsia="Times New Roman" w:hAnsi="Consolas" w:cs="Times New Roman"/>
-                <w:color w:val="C5C8C6"/>
-                <w:sz w:val="21"/>
-                <w:szCs w:val="21"/>
-                <w:lang w:eastAsia="es-ES"/>
-              </w:rPr>
-            </w:pPr>
-            <w:r>
-              <w:rPr>
-                <w:rFonts w:ascii="Consolas" w:eastAsia="Times New Roman" w:hAnsi="Consolas" w:cs="Times New Roman"/>
-                <w:color w:val="C7444A"/>
-                <w:sz w:val="21"/>
-                <w:szCs w:val="21"/>
-                <w:lang w:eastAsia="es-ES"/>
-              </w:rPr>
-              <w:t>"</w:t>
+            <w:r>
+              <w:t xml:space="preserve"> de </w:t>
             </w:r>
             <w:proofErr w:type="spellStart"/>
             <w:r>
-              <w:rPr>
-                <w:rFonts w:ascii="Consolas" w:eastAsia="Times New Roman" w:hAnsi="Consolas" w:cs="Times New Roman"/>
-                <w:color w:val="C7444A"/>
-                <w:sz w:val="21"/>
-                <w:szCs w:val="21"/>
-                <w:lang w:eastAsia="es-ES"/>
-              </w:rPr>
-              <w:t>styles</w:t>
+              <w:t>Axosoft</w:t>
             </w:r>
             <w:proofErr w:type="spellEnd"/>
             <w:r>
-              <w:rPr>
-                <w:rFonts w:ascii="Consolas" w:eastAsia="Times New Roman" w:hAnsi="Consolas" w:cs="Times New Roman"/>
-                <w:color w:val="C7444A"/>
-                <w:sz w:val="21"/>
-                <w:szCs w:val="21"/>
-                <w:lang w:eastAsia="es-ES"/>
-              </w:rPr>
-              <w:t>"</w:t>
-            </w:r>
-            <w:r>
-              <w:rPr>
-                <w:rFonts w:ascii="Consolas" w:eastAsia="Times New Roman" w:hAnsi="Consolas" w:cs="Times New Roman"/>
-                <w:color w:val="C5C8C6"/>
-                <w:sz w:val="21"/>
-                <w:szCs w:val="21"/>
-                <w:lang w:eastAsia="es-ES"/>
-              </w:rPr>
-              <w:t>: [</w:t>
-            </w:r>
-          </w:p>
-          <w:p>
-            <w:pPr>
-              <w:shd w:val="clear" w:color="auto" w:fill="1E1E1E"/>
-              <w:spacing w:line="285" w:lineRule="atLeast"/>
-              <w:rPr>
-                <w:rFonts w:ascii="Consolas" w:eastAsia="Times New Roman" w:hAnsi="Consolas" w:cs="Times New Roman"/>
-                <w:color w:val="C5C8C6"/>
-                <w:sz w:val="21"/>
-                <w:szCs w:val="21"/>
-                <w:lang w:eastAsia="es-ES"/>
-              </w:rPr>
-            </w:pPr>
-            <w:r>
-              <w:rPr>
-                <w:rFonts w:ascii="Consolas" w:eastAsia="Times New Roman" w:hAnsi="Consolas" w:cs="Times New Roman"/>
-                <w:color w:val="C5C8C6"/>
-                <w:sz w:val="21"/>
-                <w:szCs w:val="21"/>
-                <w:lang w:eastAsia="es-ES"/>
-              </w:rPr>
-              <w:t xml:space="preserve">              </w:t>
-            </w:r>
-            <w:proofErr w:type="gramStart"/>
-            <w:r>
-              <w:rPr>
-                <w:rFonts w:ascii="Consolas" w:eastAsia="Times New Roman" w:hAnsi="Consolas" w:cs="Times New Roman"/>
-                <w:color w:val="9AA83A"/>
-                <w:sz w:val="21"/>
-                <w:szCs w:val="21"/>
-                <w:lang w:eastAsia="es-ES"/>
-              </w:rPr>
-              <w:t>"./</w:t>
-            </w:r>
-            <w:proofErr w:type="gramEnd"/>
-            <w:r>
-              <w:rPr>
-                <w:rFonts w:ascii="Consolas" w:eastAsia="Times New Roman" w:hAnsi="Consolas" w:cs="Times New Roman"/>
-                <w:color w:val="9AA83A"/>
-                <w:sz w:val="21"/>
-                <w:szCs w:val="21"/>
-                <w:lang w:eastAsia="es-ES"/>
-              </w:rPr>
-              <w:t>node_modules/@angular/material/prebuilt-themes/indigo-pink.css"</w:t>
-            </w:r>
-            <w:r>
-              <w:rPr>
-                <w:rFonts w:ascii="Consolas" w:eastAsia="Times New Roman" w:hAnsi="Consolas" w:cs="Times New Roman"/>
-                <w:color w:val="C5C8C6"/>
-                <w:sz w:val="21"/>
-                <w:szCs w:val="21"/>
-                <w:lang w:eastAsia="es-ES"/>
-              </w:rPr>
-              <w:t>,</w:t>
-            </w:r>
-          </w:p>
-          <w:p>
-            <w:pPr>
-              <w:shd w:val="clear" w:color="auto" w:fill="1E1E1E"/>
-              <w:spacing w:line="285" w:lineRule="atLeast"/>
-              <w:rPr>
-                <w:rFonts w:ascii="Consolas" w:eastAsia="Times New Roman" w:hAnsi="Consolas" w:cs="Times New Roman"/>
-                <w:color w:val="C5C8C6"/>
-                <w:sz w:val="21"/>
-                <w:szCs w:val="21"/>
-                <w:lang w:eastAsia="es-ES"/>
-              </w:rPr>
-            </w:pPr>
-            <w:r>
-              <w:rPr>
-                <w:rFonts w:ascii="Consolas" w:eastAsia="Times New Roman" w:hAnsi="Consolas" w:cs="Times New Roman"/>
-                <w:color w:val="C5C8C6"/>
-                <w:sz w:val="21"/>
-                <w:szCs w:val="21"/>
-                <w:lang w:eastAsia="es-ES"/>
-              </w:rPr>
-              <w:t xml:space="preserve">              </w:t>
-            </w:r>
-            <w:r>
-              <w:rPr>
-                <w:rFonts w:ascii="Consolas" w:eastAsia="Times New Roman" w:hAnsi="Consolas" w:cs="Times New Roman"/>
-                <w:color w:val="9AA83A"/>
-                <w:sz w:val="21"/>
-                <w:szCs w:val="21"/>
-                <w:lang w:eastAsia="es-ES"/>
-              </w:rPr>
-              <w:t>"./</w:t>
-            </w:r>
-            <w:proofErr w:type="spellStart"/>
-            <w:r>
-              <w:rPr>
-                <w:rFonts w:ascii="Consolas" w:eastAsia="Times New Roman" w:hAnsi="Consolas" w:cs="Times New Roman"/>
-                <w:color w:val="9AA83A"/>
-                <w:sz w:val="21"/>
-                <w:szCs w:val="21"/>
-                <w:lang w:eastAsia="es-ES"/>
-              </w:rPr>
-              <w:t>node_modules</w:t>
-            </w:r>
-            <w:proofErr w:type="spellEnd"/>
-            <w:r>
-              <w:rPr>
-                <w:rFonts w:ascii="Consolas" w:eastAsia="Times New Roman" w:hAnsi="Consolas" w:cs="Times New Roman"/>
-                <w:color w:val="9AA83A"/>
-                <w:sz w:val="21"/>
-                <w:szCs w:val="21"/>
-                <w:lang w:eastAsia="es-ES"/>
-              </w:rPr>
-              <w:t>/</w:t>
-            </w:r>
-            <w:proofErr w:type="spellStart"/>
-            <w:r>
-              <w:rPr>
-                <w:rFonts w:ascii="Consolas" w:eastAsia="Times New Roman" w:hAnsi="Consolas" w:cs="Times New Roman"/>
-                <w:color w:val="9AA83A"/>
-                <w:sz w:val="21"/>
-                <w:szCs w:val="21"/>
-                <w:lang w:eastAsia="es-ES"/>
-              </w:rPr>
-              <w:t>leaflet</w:t>
-            </w:r>
-            <w:proofErr w:type="spellEnd"/>
-            <w:r>
-              <w:rPr>
-                <w:rFonts w:ascii="Consolas" w:eastAsia="Times New Roman" w:hAnsi="Consolas" w:cs="Times New Roman"/>
-                <w:color w:val="9AA83A"/>
-                <w:sz w:val="21"/>
-                <w:szCs w:val="21"/>
-                <w:lang w:eastAsia="es-ES"/>
-              </w:rPr>
-              <w:t>/</w:t>
-            </w:r>
-            <w:proofErr w:type="spellStart"/>
-            <w:r>
-              <w:rPr>
-                <w:rFonts w:ascii="Consolas" w:eastAsia="Times New Roman" w:hAnsi="Consolas" w:cs="Times New Roman"/>
-                <w:color w:val="9AA83A"/>
-                <w:sz w:val="21"/>
-                <w:szCs w:val="21"/>
-                <w:lang w:eastAsia="es-ES"/>
-              </w:rPr>
-              <w:t>dist</w:t>
-            </w:r>
-            <w:proofErr w:type="spellEnd"/>
-            <w:r>
-              <w:rPr>
-                <w:rFonts w:ascii="Consolas" w:eastAsia="Times New Roman" w:hAnsi="Consolas" w:cs="Times New Roman"/>
-                <w:color w:val="9AA83A"/>
-                <w:sz w:val="21"/>
-                <w:szCs w:val="21"/>
-                <w:lang w:eastAsia="es-ES"/>
-              </w:rPr>
-              <w:t>/leaflet.css"</w:t>
-            </w:r>
-            <w:r>
-              <w:rPr>
-                <w:rFonts w:ascii="Consolas" w:eastAsia="Times New Roman" w:hAnsi="Consolas" w:cs="Times New Roman"/>
-                <w:color w:val="C5C8C6"/>
-                <w:sz w:val="21"/>
-                <w:szCs w:val="21"/>
-                <w:lang w:eastAsia="es-ES"/>
-              </w:rPr>
-              <w:t>,</w:t>
-            </w:r>
-          </w:p>
-          <w:p>
-            <w:pPr>
-              <w:shd w:val="clear" w:color="auto" w:fill="1E1E1E"/>
-              <w:spacing w:line="285" w:lineRule="atLeast"/>
-              <w:rPr>
-                <w:rFonts w:ascii="Consolas" w:eastAsia="Times New Roman" w:hAnsi="Consolas" w:cs="Times New Roman"/>
-                <w:color w:val="C5C8C6"/>
-                <w:sz w:val="21"/>
-                <w:szCs w:val="21"/>
-                <w:lang w:eastAsia="es-ES"/>
-              </w:rPr>
-            </w:pPr>
-            <w:r>
-              <w:rPr>
-                <w:rFonts w:ascii="Consolas" w:eastAsia="Times New Roman" w:hAnsi="Consolas" w:cs="Times New Roman"/>
-                <w:color w:val="C5C8C6"/>
-                <w:sz w:val="21"/>
-                <w:szCs w:val="21"/>
-                <w:lang w:eastAsia="es-ES"/>
-              </w:rPr>
-              <w:t xml:space="preserve">              </w:t>
-            </w:r>
-            <w:r>
-              <w:rPr>
-                <w:rFonts w:ascii="Consolas" w:eastAsia="Times New Roman" w:hAnsi="Consolas" w:cs="Times New Roman"/>
-                <w:color w:val="9AA83A"/>
-                <w:sz w:val="21"/>
-                <w:szCs w:val="21"/>
-                <w:lang w:eastAsia="es-ES"/>
-              </w:rPr>
-              <w:t>"</w:t>
-            </w:r>
-            <w:proofErr w:type="spellStart"/>
-            <w:r>
-              <w:rPr>
-                <w:rFonts w:ascii="Consolas" w:eastAsia="Times New Roman" w:hAnsi="Consolas" w:cs="Times New Roman"/>
-                <w:color w:val="9AA83A"/>
-                <w:sz w:val="21"/>
-                <w:szCs w:val="21"/>
-                <w:lang w:eastAsia="es-ES"/>
-              </w:rPr>
-              <w:t>src</w:t>
-            </w:r>
-            <w:proofErr w:type="spellEnd"/>
-            <w:r>
-              <w:rPr>
-                <w:rFonts w:ascii="Consolas" w:eastAsia="Times New Roman" w:hAnsi="Consolas" w:cs="Times New Roman"/>
-                <w:color w:val="9AA83A"/>
-                <w:sz w:val="21"/>
-                <w:szCs w:val="21"/>
-                <w:lang w:eastAsia="es-ES"/>
-              </w:rPr>
-              <w:t>/</w:t>
-            </w:r>
-            <w:proofErr w:type="spellStart"/>
-            <w:r>
-              <w:rPr>
-                <w:rFonts w:ascii="Consolas" w:eastAsia="Times New Roman" w:hAnsi="Consolas" w:cs="Times New Roman"/>
-                <w:color w:val="9AA83A"/>
-                <w:sz w:val="21"/>
-                <w:szCs w:val="21"/>
-                <w:lang w:eastAsia="es-ES"/>
-              </w:rPr>
-              <w:t>styles.scss</w:t>
-            </w:r>
-            <w:proofErr w:type="spellEnd"/>
-            <w:r>
-              <w:rPr>
-                <w:rFonts w:ascii="Consolas" w:eastAsia="Times New Roman" w:hAnsi="Consolas" w:cs="Times New Roman"/>
-                <w:color w:val="9AA83A"/>
-                <w:sz w:val="21"/>
-                <w:szCs w:val="21"/>
-                <w:lang w:eastAsia="es-ES"/>
-              </w:rPr>
-              <w:t>"</w:t>
-            </w:r>
-          </w:p>
-          <w:p>
-            <w:pPr>
-              <w:shd w:val="clear" w:color="auto" w:fill="1E1E1E"/>
-              <w:spacing w:line="285" w:lineRule="atLeast"/>
-              <w:rPr>
-                <w:rFonts w:ascii="Consolas" w:eastAsia="Times New Roman" w:hAnsi="Consolas" w:cs="Times New Roman"/>
-                <w:color w:val="C5C8C6"/>
-                <w:sz w:val="21"/>
-                <w:szCs w:val="21"/>
-                <w:lang w:eastAsia="es-ES"/>
-              </w:rPr>
-            </w:pPr>
-            <w:r>
-              <w:rPr>
-                <w:rFonts w:ascii="Consolas" w:eastAsia="Times New Roman" w:hAnsi="Consolas" w:cs="Times New Roman"/>
-                <w:color w:val="C5C8C6"/>
-                <w:sz w:val="21"/>
-                <w:szCs w:val="21"/>
-                <w:lang w:eastAsia="es-ES"/>
-              </w:rPr>
-              <w:lastRenderedPageBreak/>
-              <w:t xml:space="preserve">            ],</w:t>
-            </w:r>
+              <w:t>.</w:t>
+            </w:r>
+          </w:p>
+          <w:p>
+            <w:r>
+              <w:t xml:space="preserve"> </w:t>
+            </w:r>
+            <w:hyperlink r:id="rId9" w:history="1">
+              <w:r>
+                <w:rPr>
+                  <w:rStyle w:val="Hipervnculo"/>
+                </w:rPr>
+                <w:t xml:space="preserve">C:\Users\pc\AppData\Roaming\Microsoft\Windows\Start </w:t>
+              </w:r>
+              <w:proofErr w:type="spellStart"/>
+              <w:r>
+                <w:rPr>
+                  <w:rStyle w:val="Hipervnculo"/>
+                </w:rPr>
+                <w:t>Menu</w:t>
+              </w:r>
+              <w:proofErr w:type="spellEnd"/>
+              <w:r>
+                <w:rPr>
+                  <w:rStyle w:val="Hipervnculo"/>
+                </w:rPr>
+                <w:t>\</w:t>
+              </w:r>
+              <w:proofErr w:type="spellStart"/>
+              <w:r>
+                <w:rPr>
+                  <w:rStyle w:val="Hipervnculo"/>
+                </w:rPr>
+                <w:t>Programs</w:t>
+              </w:r>
+              <w:proofErr w:type="spellEnd"/>
+              <w:r>
+                <w:rPr>
+                  <w:rStyle w:val="Hipervnculo"/>
+                </w:rPr>
+                <w:t>\</w:t>
+              </w:r>
+              <w:proofErr w:type="spellStart"/>
+              <w:r>
+                <w:rPr>
+                  <w:rStyle w:val="Hipervnculo"/>
+                </w:rPr>
+                <w:t>Axosoft</w:t>
+              </w:r>
+              <w:proofErr w:type="spellEnd"/>
+              <w:r>
+                <w:rPr>
+                  <w:rStyle w:val="Hipervnculo"/>
+                </w:rPr>
+                <w:t>, LLC</w:t>
+              </w:r>
+            </w:hyperlink>
           </w:p>
           <w:p/>
         </w:tc>
@@ -1110,6 +876,21 @@
             <w:tcW w:w="11194" w:type="dxa"/>
           </w:tcPr>
           <w:p>
+            <w:r>
+              <w:t xml:space="preserve">Se añade el Leaflet.css en el fichero </w:t>
+            </w:r>
+            <w:proofErr w:type="spellStart"/>
+            <w:proofErr w:type="gramStart"/>
+            <w:r>
+              <w:t>angular.json</w:t>
+            </w:r>
+            <w:proofErr w:type="spellEnd"/>
+            <w:proofErr w:type="gramEnd"/>
+            <w:r>
+              <w:t>:</w:t>
+            </w:r>
+          </w:p>
+          <w:p>
             <w:pPr>
               <w:shd w:val="clear" w:color="auto" w:fill="1E1E1E"/>
               <w:spacing w:line="285" w:lineRule="atLeast"/>
@@ -1124,12 +905,338 @@
             <w:r>
               <w:rPr>
                 <w:rFonts w:ascii="Consolas" w:eastAsia="Times New Roman" w:hAnsi="Consolas" w:cs="Times New Roman"/>
+                <w:color w:val="C7444A"/>
+                <w:sz w:val="21"/>
+                <w:szCs w:val="21"/>
+                <w:lang w:eastAsia="es-ES"/>
+              </w:rPr>
+              <w:t>"</w:t>
+            </w:r>
+            <w:proofErr w:type="spellStart"/>
+            <w:r>
+              <w:rPr>
+                <w:rFonts w:ascii="Consolas" w:eastAsia="Times New Roman" w:hAnsi="Consolas" w:cs="Times New Roman"/>
+                <w:color w:val="C7444A"/>
+                <w:sz w:val="21"/>
+                <w:szCs w:val="21"/>
+                <w:lang w:eastAsia="es-ES"/>
+              </w:rPr>
+              <w:t>styles</w:t>
+            </w:r>
+            <w:proofErr w:type="spellEnd"/>
+            <w:r>
+              <w:rPr>
+                <w:rFonts w:ascii="Consolas" w:eastAsia="Times New Roman" w:hAnsi="Consolas" w:cs="Times New Roman"/>
+                <w:color w:val="C7444A"/>
+                <w:sz w:val="21"/>
+                <w:szCs w:val="21"/>
+                <w:lang w:eastAsia="es-ES"/>
+              </w:rPr>
+              <w:t>"</w:t>
+            </w:r>
+            <w:r>
+              <w:rPr>
+                <w:rFonts w:ascii="Consolas" w:eastAsia="Times New Roman" w:hAnsi="Consolas" w:cs="Times New Roman"/>
+                <w:color w:val="C5C8C6"/>
+                <w:sz w:val="21"/>
+                <w:szCs w:val="21"/>
+                <w:lang w:eastAsia="es-ES"/>
+              </w:rPr>
+              <w:t>: [</w:t>
+            </w:r>
+          </w:p>
+          <w:p>
+            <w:pPr>
+              <w:shd w:val="clear" w:color="auto" w:fill="1E1E1E"/>
+              <w:spacing w:line="285" w:lineRule="atLeast"/>
+              <w:rPr>
+                <w:rFonts w:ascii="Consolas" w:eastAsia="Times New Roman" w:hAnsi="Consolas" w:cs="Times New Roman"/>
+                <w:color w:val="C5C8C6"/>
+                <w:sz w:val="21"/>
+                <w:szCs w:val="21"/>
+                <w:lang w:eastAsia="es-ES"/>
+              </w:rPr>
+            </w:pPr>
+            <w:r>
+              <w:rPr>
+                <w:rFonts w:ascii="Consolas" w:eastAsia="Times New Roman" w:hAnsi="Consolas" w:cs="Times New Roman"/>
+                <w:color w:val="C5C8C6"/>
+                <w:sz w:val="21"/>
+                <w:szCs w:val="21"/>
+                <w:lang w:eastAsia="es-ES"/>
+              </w:rPr>
+              <w:t xml:space="preserve">              </w:t>
+            </w:r>
+            <w:proofErr w:type="gramStart"/>
+            <w:r>
+              <w:rPr>
+                <w:rFonts w:ascii="Consolas" w:eastAsia="Times New Roman" w:hAnsi="Consolas" w:cs="Times New Roman"/>
+                <w:color w:val="9AA83A"/>
+                <w:sz w:val="21"/>
+                <w:szCs w:val="21"/>
+                <w:lang w:eastAsia="es-ES"/>
+              </w:rPr>
+              <w:t>"./</w:t>
+            </w:r>
+            <w:proofErr w:type="gramEnd"/>
+            <w:r>
+              <w:rPr>
+                <w:rFonts w:ascii="Consolas" w:eastAsia="Times New Roman" w:hAnsi="Consolas" w:cs="Times New Roman"/>
+                <w:color w:val="9AA83A"/>
+                <w:sz w:val="21"/>
+                <w:szCs w:val="21"/>
+                <w:lang w:eastAsia="es-ES"/>
+              </w:rPr>
+              <w:t>node_modules/@angular/material/prebuilt-themes/indigo-pink.css"</w:t>
+            </w:r>
+            <w:r>
+              <w:rPr>
+                <w:rFonts w:ascii="Consolas" w:eastAsia="Times New Roman" w:hAnsi="Consolas" w:cs="Times New Roman"/>
+                <w:color w:val="C5C8C6"/>
+                <w:sz w:val="21"/>
+                <w:szCs w:val="21"/>
+                <w:lang w:eastAsia="es-ES"/>
+              </w:rPr>
+              <w:t>,</w:t>
+            </w:r>
+          </w:p>
+          <w:p>
+            <w:pPr>
+              <w:shd w:val="clear" w:color="auto" w:fill="1E1E1E"/>
+              <w:spacing w:line="285" w:lineRule="atLeast"/>
+              <w:rPr>
+                <w:rFonts w:ascii="Consolas" w:eastAsia="Times New Roman" w:hAnsi="Consolas" w:cs="Times New Roman"/>
+                <w:color w:val="C5C8C6"/>
+                <w:sz w:val="21"/>
+                <w:szCs w:val="21"/>
+                <w:lang w:eastAsia="es-ES"/>
+              </w:rPr>
+            </w:pPr>
+            <w:r>
+              <w:rPr>
+                <w:rFonts w:ascii="Consolas" w:eastAsia="Times New Roman" w:hAnsi="Consolas" w:cs="Times New Roman"/>
+                <w:color w:val="C5C8C6"/>
+                <w:sz w:val="21"/>
+                <w:szCs w:val="21"/>
+                <w:lang w:eastAsia="es-ES"/>
+              </w:rPr>
+              <w:t xml:space="preserve">              </w:t>
+            </w:r>
+            <w:r>
+              <w:rPr>
+                <w:rFonts w:ascii="Consolas" w:eastAsia="Times New Roman" w:hAnsi="Consolas" w:cs="Times New Roman"/>
+                <w:color w:val="9AA83A"/>
+                <w:sz w:val="21"/>
+                <w:szCs w:val="21"/>
+                <w:lang w:eastAsia="es-ES"/>
+              </w:rPr>
+              <w:t>"./</w:t>
+            </w:r>
+            <w:proofErr w:type="spellStart"/>
+            <w:r>
+              <w:rPr>
+                <w:rFonts w:ascii="Consolas" w:eastAsia="Times New Roman" w:hAnsi="Consolas" w:cs="Times New Roman"/>
+                <w:color w:val="9AA83A"/>
+                <w:sz w:val="21"/>
+                <w:szCs w:val="21"/>
+                <w:lang w:eastAsia="es-ES"/>
+              </w:rPr>
+              <w:t>node_modules</w:t>
+            </w:r>
+            <w:proofErr w:type="spellEnd"/>
+            <w:r>
+              <w:rPr>
+                <w:rFonts w:ascii="Consolas" w:eastAsia="Times New Roman" w:hAnsi="Consolas" w:cs="Times New Roman"/>
+                <w:color w:val="9AA83A"/>
+                <w:sz w:val="21"/>
+                <w:szCs w:val="21"/>
+                <w:lang w:eastAsia="es-ES"/>
+              </w:rPr>
+              <w:t>/</w:t>
+            </w:r>
+            <w:proofErr w:type="spellStart"/>
+            <w:r>
+              <w:rPr>
+                <w:rFonts w:ascii="Consolas" w:eastAsia="Times New Roman" w:hAnsi="Consolas" w:cs="Times New Roman"/>
+                <w:color w:val="9AA83A"/>
+                <w:sz w:val="21"/>
+                <w:szCs w:val="21"/>
+                <w:lang w:eastAsia="es-ES"/>
+              </w:rPr>
+              <w:t>leaflet</w:t>
+            </w:r>
+            <w:proofErr w:type="spellEnd"/>
+            <w:r>
+              <w:rPr>
+                <w:rFonts w:ascii="Consolas" w:eastAsia="Times New Roman" w:hAnsi="Consolas" w:cs="Times New Roman"/>
+                <w:color w:val="9AA83A"/>
+                <w:sz w:val="21"/>
+                <w:szCs w:val="21"/>
+                <w:lang w:eastAsia="es-ES"/>
+              </w:rPr>
+              <w:t>/</w:t>
+            </w:r>
+            <w:proofErr w:type="spellStart"/>
+            <w:r>
+              <w:rPr>
+                <w:rFonts w:ascii="Consolas" w:eastAsia="Times New Roman" w:hAnsi="Consolas" w:cs="Times New Roman"/>
+                <w:color w:val="9AA83A"/>
+                <w:sz w:val="21"/>
+                <w:szCs w:val="21"/>
+                <w:lang w:eastAsia="es-ES"/>
+              </w:rPr>
+              <w:t>dist</w:t>
+            </w:r>
+            <w:proofErr w:type="spellEnd"/>
+            <w:r>
+              <w:rPr>
+                <w:rFonts w:ascii="Consolas" w:eastAsia="Times New Roman" w:hAnsi="Consolas" w:cs="Times New Roman"/>
+                <w:color w:val="9AA83A"/>
+                <w:sz w:val="21"/>
+                <w:szCs w:val="21"/>
+                <w:lang w:eastAsia="es-ES"/>
+              </w:rPr>
+              <w:t>/leaflet.css"</w:t>
+            </w:r>
+            <w:r>
+              <w:rPr>
+                <w:rFonts w:ascii="Consolas" w:eastAsia="Times New Roman" w:hAnsi="Consolas" w:cs="Times New Roman"/>
+                <w:color w:val="C5C8C6"/>
+                <w:sz w:val="21"/>
+                <w:szCs w:val="21"/>
+                <w:lang w:eastAsia="es-ES"/>
+              </w:rPr>
+              <w:t>,</w:t>
+            </w:r>
+          </w:p>
+          <w:p>
+            <w:pPr>
+              <w:shd w:val="clear" w:color="auto" w:fill="1E1E1E"/>
+              <w:spacing w:line="285" w:lineRule="atLeast"/>
+              <w:rPr>
+                <w:rFonts w:ascii="Consolas" w:eastAsia="Times New Roman" w:hAnsi="Consolas" w:cs="Times New Roman"/>
+                <w:color w:val="C5C8C6"/>
+                <w:sz w:val="21"/>
+                <w:szCs w:val="21"/>
+                <w:lang w:eastAsia="es-ES"/>
+              </w:rPr>
+            </w:pPr>
+            <w:r>
+              <w:rPr>
+                <w:rFonts w:ascii="Consolas" w:eastAsia="Times New Roman" w:hAnsi="Consolas" w:cs="Times New Roman"/>
+                <w:color w:val="C5C8C6"/>
+                <w:sz w:val="21"/>
+                <w:szCs w:val="21"/>
+                <w:lang w:eastAsia="es-ES"/>
+              </w:rPr>
+              <w:t xml:space="preserve">              </w:t>
+            </w:r>
+            <w:r>
+              <w:rPr>
+                <w:rFonts w:ascii="Consolas" w:eastAsia="Times New Roman" w:hAnsi="Consolas" w:cs="Times New Roman"/>
+                <w:color w:val="9AA83A"/>
+                <w:sz w:val="21"/>
+                <w:szCs w:val="21"/>
+                <w:lang w:eastAsia="es-ES"/>
+              </w:rPr>
+              <w:t>"</w:t>
+            </w:r>
+            <w:proofErr w:type="spellStart"/>
+            <w:r>
+              <w:rPr>
+                <w:rFonts w:ascii="Consolas" w:eastAsia="Times New Roman" w:hAnsi="Consolas" w:cs="Times New Roman"/>
+                <w:color w:val="9AA83A"/>
+                <w:sz w:val="21"/>
+                <w:szCs w:val="21"/>
+                <w:lang w:eastAsia="es-ES"/>
+              </w:rPr>
+              <w:t>src</w:t>
+            </w:r>
+            <w:proofErr w:type="spellEnd"/>
+            <w:r>
+              <w:rPr>
+                <w:rFonts w:ascii="Consolas" w:eastAsia="Times New Roman" w:hAnsi="Consolas" w:cs="Times New Roman"/>
+                <w:color w:val="9AA83A"/>
+                <w:sz w:val="21"/>
+                <w:szCs w:val="21"/>
+                <w:lang w:eastAsia="es-ES"/>
+              </w:rPr>
+              <w:t>/</w:t>
+            </w:r>
+            <w:proofErr w:type="spellStart"/>
+            <w:r>
+              <w:rPr>
+                <w:rFonts w:ascii="Consolas" w:eastAsia="Times New Roman" w:hAnsi="Consolas" w:cs="Times New Roman"/>
+                <w:color w:val="9AA83A"/>
+                <w:sz w:val="21"/>
+                <w:szCs w:val="21"/>
+                <w:lang w:eastAsia="es-ES"/>
+              </w:rPr>
+              <w:t>styles.scss</w:t>
+            </w:r>
+            <w:proofErr w:type="spellEnd"/>
+            <w:r>
+              <w:rPr>
+                <w:rFonts w:ascii="Consolas" w:eastAsia="Times New Roman" w:hAnsi="Consolas" w:cs="Times New Roman"/>
+                <w:color w:val="9AA83A"/>
+                <w:sz w:val="21"/>
+                <w:szCs w:val="21"/>
+                <w:lang w:eastAsia="es-ES"/>
+              </w:rPr>
+              <w:t>"</w:t>
+            </w:r>
+          </w:p>
+          <w:p>
+            <w:pPr>
+              <w:shd w:val="clear" w:color="auto" w:fill="1E1E1E"/>
+              <w:spacing w:line="285" w:lineRule="atLeast"/>
+              <w:rPr>
+                <w:rFonts w:ascii="Consolas" w:eastAsia="Times New Roman" w:hAnsi="Consolas" w:cs="Times New Roman"/>
+                <w:color w:val="C5C8C6"/>
+                <w:sz w:val="21"/>
+                <w:szCs w:val="21"/>
+                <w:lang w:eastAsia="es-ES"/>
+              </w:rPr>
+            </w:pPr>
+            <w:r>
+              <w:rPr>
+                <w:rFonts w:ascii="Consolas" w:eastAsia="Times New Roman" w:hAnsi="Consolas" w:cs="Times New Roman"/>
+                <w:color w:val="C5C8C6"/>
+                <w:sz w:val="21"/>
+                <w:szCs w:val="21"/>
+                <w:lang w:eastAsia="es-ES"/>
+              </w:rPr>
+              <w:t xml:space="preserve">            ],</w:t>
+            </w:r>
+          </w:p>
+          <w:p/>
+        </w:tc>
+      </w:tr>
+      <w:tr>
+        <w:tc>
+          <w:tcPr>
+            <w:tcW w:w="11194" w:type="dxa"/>
+          </w:tcPr>
+          <w:p>
+            <w:pPr>
+              <w:shd w:val="clear" w:color="auto" w:fill="1E1E1E"/>
+              <w:spacing w:line="285" w:lineRule="atLeast"/>
+              <w:rPr>
+                <w:rFonts w:ascii="Consolas" w:eastAsia="Times New Roman" w:hAnsi="Consolas" w:cs="Times New Roman"/>
+                <w:color w:val="C5C8C6"/>
+                <w:sz w:val="21"/>
+                <w:szCs w:val="21"/>
+                <w:lang w:eastAsia="es-ES"/>
+              </w:rPr>
+            </w:pPr>
+            <w:r>
+              <w:rPr>
+                <w:rFonts w:ascii="Consolas" w:eastAsia="Times New Roman" w:hAnsi="Consolas" w:cs="Times New Roman"/>
                 <w:color w:val="9A9B99"/>
                 <w:sz w:val="21"/>
                 <w:szCs w:val="21"/>
                 <w:lang w:eastAsia="es-ES"/>
               </w:rPr>
-              <w:lastRenderedPageBreak/>
               <w:t>// Inhabilita botón derecho del ratón.</w:t>
             </w:r>
           </w:p>

</xml_diff>